<commit_message>
Updated LOS fitting wizard section
Updated LOS fitting wizard section to reflect changes in code to use national HES data instead of regional data for the pre-fit length of stay distributions in the distribution fitting wizard (and added extra detail, in a footnote, to how the distributions were fitted and selected).
</commit_message>
<xml_diff>
--- a/PathSimR_Shiny/documentation/PathSimR - Shiny Documentation.docx
+++ b/PathSimR_Shiny/documentation/PathSimR - Shiny Documentation.docx
@@ -1,6 +1,6 @@
 
 <file path=word/document.xml><?xml version="1.0" encoding="utf-8"?>
-<w:document xmlns:wpc="http://schemas.microsoft.com/office/word/2010/wordprocessingCanvas" xmlns:cx="http://schemas.microsoft.com/office/drawing/2014/chartex" xmlns:mc="http://schemas.openxmlformats.org/markup-compatibility/2006" xmlns:o="urn:schemas-microsoft-com:office:office" xmlns:r="http://schemas.openxmlformats.org/officeDocument/2006/relationships" xmlns:m="http://schemas.openxmlformats.org/officeDocument/2006/math" xmlns:v="urn:schemas-microsoft-com:vml" xmlns:wp14="http://schemas.microsoft.com/office/word/2010/wordprocessingDrawing" xmlns:wp="http://schemas.openxmlformats.org/drawingml/2006/wordprocessingDrawing" xmlns:w10="urn:schemas-microsoft-com:office:word" xmlns:w="http://schemas.openxmlformats.org/wordprocessingml/2006/main" xmlns:w14="http://schemas.microsoft.com/office/word/2010/wordml" xmlns:w15="http://schemas.microsoft.com/office/word/2012/wordml" xmlns:w16se="http://schemas.microsoft.com/office/word/2015/wordml/symex" xmlns:wpg="http://schemas.microsoft.com/office/word/2010/wordprocessingGroup" xmlns:wpi="http://schemas.microsoft.com/office/word/2010/wordprocessingInk" xmlns:wne="http://schemas.microsoft.com/office/word/2006/wordml" xmlns:wps="http://schemas.microsoft.com/office/word/2010/wordprocessingShape" mc:Ignorable="w14 w15 w16se wp14">
+<w:document xmlns:wpc="http://schemas.microsoft.com/office/word/2010/wordprocessingCanvas" xmlns:cx="http://schemas.microsoft.com/office/drawing/2014/chartex" xmlns:cx1="http://schemas.microsoft.com/office/drawing/2015/9/8/chartex" xmlns:mc="http://schemas.openxmlformats.org/markup-compatibility/2006" xmlns:o="urn:schemas-microsoft-com:office:office" xmlns:r="http://schemas.openxmlformats.org/officeDocument/2006/relationships" xmlns:m="http://schemas.openxmlformats.org/officeDocument/2006/math" xmlns:v="urn:schemas-microsoft-com:vml" xmlns:wp14="http://schemas.microsoft.com/office/word/2010/wordprocessingDrawing" xmlns:wp="http://schemas.openxmlformats.org/drawingml/2006/wordprocessingDrawing" xmlns:w10="urn:schemas-microsoft-com:office:word" xmlns:w="http://schemas.openxmlformats.org/wordprocessingml/2006/main" xmlns:w14="http://schemas.microsoft.com/office/word/2010/wordml" xmlns:w15="http://schemas.microsoft.com/office/word/2012/wordml" xmlns:w16se="http://schemas.microsoft.com/office/word/2015/wordml/symex" xmlns:wpg="http://schemas.microsoft.com/office/word/2010/wordprocessingGroup" xmlns:wpi="http://schemas.microsoft.com/office/word/2010/wordprocessingInk" xmlns:wne="http://schemas.microsoft.com/office/word/2006/wordml" xmlns:wps="http://schemas.microsoft.com/office/word/2010/wordprocessingShape" mc:Ignorable="w14 w15 w16se wp14">
   <w:body>
     <w:p>
       <w:pPr>
@@ -18,10 +18,8 @@
       <w:r>
         <w:t>Documentation</w:t>
       </w:r>
-      <w:bookmarkStart w:id="0" w:name="_GoBack"/>
-      <w:bookmarkEnd w:id="0"/>
     </w:p>
-    <w:bookmarkStart w:id="1" w:name="_Toc18929367" w:displacedByCustomXml="next"/>
+    <w:bookmarkStart w:id="0" w:name="_Toc18929367" w:displacedByCustomXml="next"/>
     <w:sdt>
       <w:sdtPr>
         <w:rPr>
@@ -2351,13 +2349,13 @@
       <w:pPr>
         <w:pStyle w:val="Heading1"/>
       </w:pPr>
-      <w:bookmarkStart w:id="2" w:name="_Toc19543343"/>
+      <w:bookmarkStart w:id="1" w:name="_Toc19543343"/>
       <w:r>
         <w:lastRenderedPageBreak/>
         <w:t>Overview</w:t>
       </w:r>
-      <w:bookmarkEnd w:id="2"/>
       <w:bookmarkEnd w:id="1"/>
+      <w:bookmarkEnd w:id="0"/>
     </w:p>
     <w:p>
       <w:r>
@@ -2396,21 +2394,21 @@
       <w:pPr>
         <w:pStyle w:val="Heading1"/>
       </w:pPr>
-      <w:bookmarkStart w:id="3" w:name="_Toc19543344"/>
+      <w:bookmarkStart w:id="2" w:name="_Toc19543344"/>
       <w:r>
         <w:t>Code Structure &amp; Breakdown</w:t>
       </w:r>
-      <w:bookmarkEnd w:id="3"/>
+      <w:bookmarkEnd w:id="2"/>
     </w:p>
     <w:p>
       <w:pPr>
         <w:pStyle w:val="Heading2"/>
       </w:pPr>
-      <w:bookmarkStart w:id="4" w:name="_Toc19543345"/>
+      <w:bookmarkStart w:id="3" w:name="_Toc19543345"/>
       <w:r>
         <w:t>Shiny UI Code Block</w:t>
       </w:r>
-      <w:bookmarkEnd w:id="4"/>
+      <w:bookmarkEnd w:id="3"/>
     </w:p>
     <w:p>
       <w:r>
@@ -2526,14 +2524,27 @@
       <w:r>
         <w:t xml:space="preserve">Figure </w:t>
       </w:r>
-      <w:fldSimple w:instr=" SEQ Figure \* ARABIC ">
-        <w:r>
-          <w:rPr>
-            <w:noProof/>
-          </w:rPr>
-          <w:t>1</w:t>
-        </w:r>
-      </w:fldSimple>
+      <w:r>
+        <w:fldChar w:fldCharType="begin"/>
+      </w:r>
+      <w:r>
+        <w:instrText xml:space="preserve"> SEQ Figure \* ARABIC </w:instrText>
+      </w:r>
+      <w:r>
+        <w:fldChar w:fldCharType="separate"/>
+      </w:r>
+      <w:r>
+        <w:rPr>
+          <w:noProof/>
+        </w:rPr>
+        <w:t>1</w:t>
+      </w:r>
+      <w:r>
+        <w:rPr>
+          <w:noProof/>
+        </w:rPr>
+        <w:fldChar w:fldCharType="end"/>
+      </w:r>
     </w:p>
     <w:p/>
     <w:p>
@@ -2602,14 +2613,27 @@
       <w:r>
         <w:t xml:space="preserve">Figure </w:t>
       </w:r>
-      <w:fldSimple w:instr=" SEQ Figure \* ARABIC ">
-        <w:r>
-          <w:rPr>
-            <w:noProof/>
-          </w:rPr>
-          <w:t>2</w:t>
-        </w:r>
-      </w:fldSimple>
+      <w:r>
+        <w:fldChar w:fldCharType="begin"/>
+      </w:r>
+      <w:r>
+        <w:instrText xml:space="preserve"> SEQ Figure \* ARABIC </w:instrText>
+      </w:r>
+      <w:r>
+        <w:fldChar w:fldCharType="separate"/>
+      </w:r>
+      <w:r>
+        <w:rPr>
+          <w:noProof/>
+        </w:rPr>
+        <w:t>2</w:t>
+      </w:r>
+      <w:r>
+        <w:rPr>
+          <w:noProof/>
+        </w:rPr>
+        <w:fldChar w:fldCharType="end"/>
+      </w:r>
     </w:p>
     <w:p/>
     <w:p>
@@ -2640,11 +2664,11 @@
       <w:pPr>
         <w:pStyle w:val="Heading3"/>
       </w:pPr>
-      <w:bookmarkStart w:id="5" w:name="_Toc19543346"/>
+      <w:bookmarkStart w:id="4" w:name="_Toc19543346"/>
       <w:r>
         <w:t>Introduction and Overview &amp; Glossary Tabs</w:t>
       </w:r>
-      <w:bookmarkEnd w:id="5"/>
+      <w:bookmarkEnd w:id="4"/>
     </w:p>
     <w:p>
       <w:r>
@@ -2679,11 +2703,11 @@
       <w:pPr>
         <w:pStyle w:val="Heading3"/>
       </w:pPr>
-      <w:bookmarkStart w:id="6" w:name="_Toc19543347"/>
+      <w:bookmarkStart w:id="5" w:name="_Toc19543347"/>
       <w:r>
         <w:t>Wizard 1 – Setup Tab</w:t>
       </w:r>
-      <w:bookmarkEnd w:id="6"/>
+      <w:bookmarkEnd w:id="5"/>
     </w:p>
     <w:p>
       <w:r>
@@ -2766,14 +2790,14 @@
       <w:pPr>
         <w:pStyle w:val="Heading3"/>
       </w:pPr>
-      <w:bookmarkStart w:id="7" w:name="_Toc19543348"/>
+      <w:bookmarkStart w:id="6" w:name="_Toc19543348"/>
       <w:r>
         <w:t>Wizard 2 – Data Entry</w:t>
       </w:r>
       <w:r>
         <w:t xml:space="preserve"> Tab</w:t>
       </w:r>
-      <w:bookmarkEnd w:id="7"/>
+      <w:bookmarkEnd w:id="6"/>
     </w:p>
     <w:p>
       <w:r>
@@ -2868,14 +2892,14 @@
       <w:pPr>
         <w:pStyle w:val="Heading3"/>
       </w:pPr>
-      <w:bookmarkStart w:id="8" w:name="_Toc19543349"/>
+      <w:bookmarkStart w:id="7" w:name="_Toc19543349"/>
       <w:r>
         <w:t>Wizard 3 – Final Wizard Tables &amp; Download</w:t>
       </w:r>
       <w:r>
         <w:t xml:space="preserve"> Tab</w:t>
       </w:r>
-      <w:bookmarkEnd w:id="8"/>
+      <w:bookmarkEnd w:id="7"/>
     </w:p>
     <w:p>
       <w:r>
@@ -2976,11 +3000,11 @@
       <w:pPr>
         <w:pStyle w:val="Heading3"/>
       </w:pPr>
-      <w:bookmarkStart w:id="9" w:name="_Toc19543350"/>
+      <w:bookmarkStart w:id="8" w:name="_Toc19543350"/>
       <w:r>
         <w:t>Service Distribution Tool Tab</w:t>
       </w:r>
-      <w:bookmarkEnd w:id="9"/>
+      <w:bookmarkEnd w:id="8"/>
     </w:p>
     <w:p>
       <w:r>
@@ -3020,16 +3044,16 @@
     <w:p/>
     <w:p>
       <w:r>
-        <w:t xml:space="preserve">The second sub-tab provides a simpler way of choosing distribution types and parameters for service point LoS: the code specifies a pre-populated table of service point types along with associated distributions and parameters (estimated by the PathSimR development team from regionally available data, using the </w:t>
+        <w:t>The second sub-tab provides a simpler way of choosing distribution types and parameters for service point LoS: the code specifies a pre-populated table of service point types along with associate</w:t>
+      </w:r>
+      <w:r>
+        <w:t>d distributions and parameters</w:t>
       </w:r>
       <w:r>
         <w:rPr>
-          <w:i/>
+          <w:rStyle w:val="FootnoteReference"/>
         </w:rPr>
-        <w:t>fitdistrplus</w:t>
-      </w:r>
-      <w:r>
-        <w:t xml:space="preserve"> package)</w:t>
+        <w:footnoteReference w:id="1"/>
       </w:r>
       <w:r>
         <w:t xml:space="preserve">. The user picks service point types from a drop down menu, types the relevant mean LoS for their local service into a numerical input box, and clicks an activation button (all defined using standard Shiny </w:t>
@@ -3038,7 +3062,11 @@
         <w:t xml:space="preserve">input </w:t>
       </w:r>
       <w:r>
-        <w:t>functions) and functions are then applied on the server side (see section 2.2.10 for details) to return distribution parameters appropriate to that mean.</w:t>
+        <w:t xml:space="preserve">functions) and functions are then applied </w:t>
+      </w:r>
+      <w:r>
+        <w:lastRenderedPageBreak/>
+        <w:t>on the server side (see section 2.2.10 for details) to return distribution parameters appropriate to that mean.</w:t>
       </w:r>
     </w:p>
     <w:p>
@@ -3047,7 +3075,6 @@
       </w:pPr>
       <w:bookmarkStart w:id="10" w:name="_Toc19543351"/>
       <w:r>
-        <w:lastRenderedPageBreak/>
         <w:t>Tool 1 – Network Import &amp; Visualisation Tab</w:t>
       </w:r>
       <w:bookmarkEnd w:id="10"/>
@@ -3305,7 +3332,11 @@
         <w:t>ShinyMatrix</w:t>
       </w:r>
       <w:r>
-        <w:t xml:space="preserve">.  It removes all duplicates, trims all trailing whitespace and replaces any internal spaces with underscores. There is also a check to see if there are any duplicate names between the lists and raises a warning if there is. </w:t>
+        <w:t xml:space="preserve">.  It removes all duplicates, trims all trailing whitespace and replaces any internal spaces with </w:t>
+      </w:r>
+      <w:r>
+        <w:lastRenderedPageBreak/>
+        <w:t xml:space="preserve">underscores. There is also a check to see if there are any duplicate names between the lists and raises a warning if there is. </w:t>
       </w:r>
     </w:p>
     <w:p>
@@ -3315,7 +3346,6 @@
       <w:bookmarkStart w:id="19" w:name="_Ref19539932"/>
       <w:bookmarkStart w:id="20" w:name="_Toc19543359"/>
       <w:r>
-        <w:lastRenderedPageBreak/>
         <w:t>Data Entry Service Point Tabs UI</w:t>
       </w:r>
       <w:bookmarkEnd w:id="19"/>
@@ -3669,6 +3699,7 @@
         </w:numPr>
       </w:pPr>
       <w:r>
+        <w:lastRenderedPageBreak/>
         <w:t xml:space="preserve">Testing that nodes that have 2+ lines in the calendar have any values in the start and end columns </w:t>
       </w:r>
     </w:p>
@@ -3696,7 +3727,6 @@
         </w:numPr>
       </w:pPr>
       <w:r>
-        <w:lastRenderedPageBreak/>
         <w:t xml:space="preserve">Testing that nodes that have 2+ lines in the calendar have matching values </w:t>
       </w:r>
       <w:r>
@@ -3996,7 +4026,7 @@
 </file>
 
 <file path=word/endnotes.xml><?xml version="1.0" encoding="utf-8"?>
-<w:endnotes xmlns:wpc="http://schemas.microsoft.com/office/word/2010/wordprocessingCanvas" xmlns:cx="http://schemas.microsoft.com/office/drawing/2014/chartex" xmlns:mc="http://schemas.openxmlformats.org/markup-compatibility/2006" xmlns:o="urn:schemas-microsoft-com:office:office" xmlns:r="http://schemas.openxmlformats.org/officeDocument/2006/relationships" xmlns:m="http://schemas.openxmlformats.org/officeDocument/2006/math" xmlns:v="urn:schemas-microsoft-com:vml" xmlns:wp14="http://schemas.microsoft.com/office/word/2010/wordprocessingDrawing" xmlns:wp="http://schemas.openxmlformats.org/drawingml/2006/wordprocessingDrawing" xmlns:w10="urn:schemas-microsoft-com:office:word" xmlns:w="http://schemas.openxmlformats.org/wordprocessingml/2006/main" xmlns:w14="http://schemas.microsoft.com/office/word/2010/wordml" xmlns:w15="http://schemas.microsoft.com/office/word/2012/wordml" xmlns:w16se="http://schemas.microsoft.com/office/word/2015/wordml/symex" xmlns:wpg="http://schemas.microsoft.com/office/word/2010/wordprocessingGroup" xmlns:wpi="http://schemas.microsoft.com/office/word/2010/wordprocessingInk" xmlns:wne="http://schemas.microsoft.com/office/word/2006/wordml" xmlns:wps="http://schemas.microsoft.com/office/word/2010/wordprocessingShape" mc:Ignorable="w14 w15 w16se wp14">
+<w:endnotes xmlns:wpc="http://schemas.microsoft.com/office/word/2010/wordprocessingCanvas" xmlns:cx="http://schemas.microsoft.com/office/drawing/2014/chartex" xmlns:cx1="http://schemas.microsoft.com/office/drawing/2015/9/8/chartex" xmlns:mc="http://schemas.openxmlformats.org/markup-compatibility/2006" xmlns:o="urn:schemas-microsoft-com:office:office" xmlns:r="http://schemas.openxmlformats.org/officeDocument/2006/relationships" xmlns:m="http://schemas.openxmlformats.org/officeDocument/2006/math" xmlns:v="urn:schemas-microsoft-com:vml" xmlns:wp14="http://schemas.microsoft.com/office/word/2010/wordprocessingDrawing" xmlns:wp="http://schemas.openxmlformats.org/drawingml/2006/wordprocessingDrawing" xmlns:w10="urn:schemas-microsoft-com:office:word" xmlns:w="http://schemas.openxmlformats.org/wordprocessingml/2006/main" xmlns:w14="http://schemas.microsoft.com/office/word/2010/wordml" xmlns:w15="http://schemas.microsoft.com/office/word/2012/wordml" xmlns:w16se="http://schemas.microsoft.com/office/word/2015/wordml/symex" xmlns:wpg="http://schemas.microsoft.com/office/word/2010/wordprocessingGroup" xmlns:wpi="http://schemas.microsoft.com/office/word/2010/wordprocessingInk" xmlns:wne="http://schemas.microsoft.com/office/word/2006/wordml" xmlns:wps="http://schemas.microsoft.com/office/word/2010/wordprocessingShape" mc:Ignorable="w14 w15 w16se wp14">
   <w:endnote w:type="separator" w:id="-1">
     <w:p>
       <w:pPr>
@@ -4021,7 +4051,7 @@
 </file>
 
 <file path=word/footer1.xml><?xml version="1.0" encoding="utf-8"?>
-<w:ftr xmlns:wpc="http://schemas.microsoft.com/office/word/2010/wordprocessingCanvas" xmlns:cx="http://schemas.microsoft.com/office/drawing/2014/chartex" xmlns:mc="http://schemas.openxmlformats.org/markup-compatibility/2006" xmlns:o="urn:schemas-microsoft-com:office:office" xmlns:r="http://schemas.openxmlformats.org/officeDocument/2006/relationships" xmlns:m="http://schemas.openxmlformats.org/officeDocument/2006/math" xmlns:v="urn:schemas-microsoft-com:vml" xmlns:wp14="http://schemas.microsoft.com/office/word/2010/wordprocessingDrawing" xmlns:wp="http://schemas.openxmlformats.org/drawingml/2006/wordprocessingDrawing" xmlns:w10="urn:schemas-microsoft-com:office:word" xmlns:w="http://schemas.openxmlformats.org/wordprocessingml/2006/main" xmlns:w14="http://schemas.microsoft.com/office/word/2010/wordml" xmlns:w15="http://schemas.microsoft.com/office/word/2012/wordml" xmlns:w16se="http://schemas.microsoft.com/office/word/2015/wordml/symex" xmlns:wpg="http://schemas.microsoft.com/office/word/2010/wordprocessingGroup" xmlns:wpi="http://schemas.microsoft.com/office/word/2010/wordprocessingInk" xmlns:wne="http://schemas.microsoft.com/office/word/2006/wordml" xmlns:wps="http://schemas.microsoft.com/office/word/2010/wordprocessingShape" mc:Ignorable="w14 w15 w16se wp14">
+<w:ftr xmlns:wpc="http://schemas.microsoft.com/office/word/2010/wordprocessingCanvas" xmlns:cx="http://schemas.microsoft.com/office/drawing/2014/chartex" xmlns:cx1="http://schemas.microsoft.com/office/drawing/2015/9/8/chartex" xmlns:mc="http://schemas.openxmlformats.org/markup-compatibility/2006" xmlns:o="urn:schemas-microsoft-com:office:office" xmlns:r="http://schemas.openxmlformats.org/officeDocument/2006/relationships" xmlns:m="http://schemas.openxmlformats.org/officeDocument/2006/math" xmlns:v="urn:schemas-microsoft-com:vml" xmlns:wp14="http://schemas.microsoft.com/office/word/2010/wordprocessingDrawing" xmlns:wp="http://schemas.openxmlformats.org/drawingml/2006/wordprocessingDrawing" xmlns:w10="urn:schemas-microsoft-com:office:word" xmlns:w="http://schemas.openxmlformats.org/wordprocessingml/2006/main" xmlns:w14="http://schemas.microsoft.com/office/word/2010/wordml" xmlns:w15="http://schemas.microsoft.com/office/word/2012/wordml" xmlns:w16se="http://schemas.microsoft.com/office/word/2015/wordml/symex" xmlns:wpg="http://schemas.microsoft.com/office/word/2010/wordprocessingGroup" xmlns:wpi="http://schemas.microsoft.com/office/word/2010/wordprocessingInk" xmlns:wne="http://schemas.microsoft.com/office/word/2006/wordml" xmlns:wps="http://schemas.microsoft.com/office/word/2010/wordprocessingShape" mc:Ignorable="w14 w15 w16se wp14">
   <w:sdt>
     <w:sdtPr>
       <w:id w:val="-792134759"/>
@@ -4054,7 +4084,7 @@
           <w:rPr>
             <w:noProof/>
           </w:rPr>
-          <w:t>2</w:t>
+          <w:t>3</w:t>
         </w:r>
         <w:r>
           <w:rPr>
@@ -4074,7 +4104,7 @@
 </file>
 
 <file path=word/footnotes.xml><?xml version="1.0" encoding="utf-8"?>
-<w:footnotes xmlns:wpc="http://schemas.microsoft.com/office/word/2010/wordprocessingCanvas" xmlns:cx="http://schemas.microsoft.com/office/drawing/2014/chartex" xmlns:mc="http://schemas.openxmlformats.org/markup-compatibility/2006" xmlns:o="urn:schemas-microsoft-com:office:office" xmlns:r="http://schemas.openxmlformats.org/officeDocument/2006/relationships" xmlns:m="http://schemas.openxmlformats.org/officeDocument/2006/math" xmlns:v="urn:schemas-microsoft-com:vml" xmlns:wp14="http://schemas.microsoft.com/office/word/2010/wordprocessingDrawing" xmlns:wp="http://schemas.openxmlformats.org/drawingml/2006/wordprocessingDrawing" xmlns:w10="urn:schemas-microsoft-com:office:word" xmlns:w="http://schemas.openxmlformats.org/wordprocessingml/2006/main" xmlns:w14="http://schemas.microsoft.com/office/word/2010/wordml" xmlns:w15="http://schemas.microsoft.com/office/word/2012/wordml" xmlns:w16se="http://schemas.microsoft.com/office/word/2015/wordml/symex" xmlns:wpg="http://schemas.microsoft.com/office/word/2010/wordprocessingGroup" xmlns:wpi="http://schemas.microsoft.com/office/word/2010/wordprocessingInk" xmlns:wne="http://schemas.microsoft.com/office/word/2006/wordml" xmlns:wps="http://schemas.microsoft.com/office/word/2010/wordprocessingShape" mc:Ignorable="w14 w15 w16se wp14">
+<w:footnotes xmlns:wpc="http://schemas.microsoft.com/office/word/2010/wordprocessingCanvas" xmlns:cx="http://schemas.microsoft.com/office/drawing/2014/chartex" xmlns:cx1="http://schemas.microsoft.com/office/drawing/2015/9/8/chartex" xmlns:mc="http://schemas.openxmlformats.org/markup-compatibility/2006" xmlns:o="urn:schemas-microsoft-com:office:office" xmlns:r="http://schemas.openxmlformats.org/officeDocument/2006/relationships" xmlns:m="http://schemas.openxmlformats.org/officeDocument/2006/math" xmlns:v="urn:schemas-microsoft-com:vml" xmlns:wp14="http://schemas.microsoft.com/office/word/2010/wordprocessingDrawing" xmlns:wp="http://schemas.openxmlformats.org/drawingml/2006/wordprocessingDrawing" xmlns:w10="urn:schemas-microsoft-com:office:word" xmlns:w="http://schemas.openxmlformats.org/wordprocessingml/2006/main" xmlns:w14="http://schemas.microsoft.com/office/word/2010/wordml" xmlns:w15="http://schemas.microsoft.com/office/word/2012/wordml" xmlns:w16se="http://schemas.microsoft.com/office/word/2015/wordml/symex" xmlns:wpg="http://schemas.microsoft.com/office/word/2010/wordprocessingGroup" xmlns:wpi="http://schemas.microsoft.com/office/word/2010/wordprocessingInk" xmlns:wne="http://schemas.microsoft.com/office/word/2006/wordml" xmlns:wps="http://schemas.microsoft.com/office/word/2010/wordprocessingShape" mc:Ignorable="w14 w15 w16se wp14">
   <w:footnote w:type="separator" w:id="-1">
     <w:p>
       <w:pPr>
@@ -4092,6 +4122,27 @@
       </w:pPr>
       <w:r>
         <w:continuationSeparator/>
+      </w:r>
+    </w:p>
+  </w:footnote>
+  <w:footnote w:id="1">
+    <w:p>
+      <w:pPr>
+        <w:pStyle w:val="FootnoteText"/>
+      </w:pPr>
+      <w:r>
+        <w:rPr>
+          <w:rStyle w:val="FootnoteReference"/>
+        </w:rPr>
+        <w:footnoteRef/>
+      </w:r>
+      <w:r>
+        <w:t xml:space="preserve"> E</w:t>
+      </w:r>
+      <w:bookmarkStart w:id="9" w:name="_GoBack"/>
+      <w:bookmarkEnd w:id="9"/>
+      <w:r>
+        <w:t>stimated by the PathSimR development team from national Hospital Episode Statistics (HES) data, or where not available, regional data, by maximum likelihood estimation for a standard set of candidate probability distributions, selected by Akaike Information Criterion (AIC)</w:t>
       </w:r>
     </w:p>
   </w:footnote>
@@ -4099,7 +4150,7 @@
 </file>
 
 <file path=word/header1.xml><?xml version="1.0" encoding="utf-8"?>
-<w:hdr xmlns:wpc="http://schemas.microsoft.com/office/word/2010/wordprocessingCanvas" xmlns:cx="http://schemas.microsoft.com/office/drawing/2014/chartex" xmlns:mc="http://schemas.openxmlformats.org/markup-compatibility/2006" xmlns:o="urn:schemas-microsoft-com:office:office" xmlns:r="http://schemas.openxmlformats.org/officeDocument/2006/relationships" xmlns:m="http://schemas.openxmlformats.org/officeDocument/2006/math" xmlns:v="urn:schemas-microsoft-com:vml" xmlns:wp14="http://schemas.microsoft.com/office/word/2010/wordprocessingDrawing" xmlns:wp="http://schemas.openxmlformats.org/drawingml/2006/wordprocessingDrawing" xmlns:w10="urn:schemas-microsoft-com:office:word" xmlns:w="http://schemas.openxmlformats.org/wordprocessingml/2006/main" xmlns:w14="http://schemas.microsoft.com/office/word/2010/wordml" xmlns:w15="http://schemas.microsoft.com/office/word/2012/wordml" xmlns:w16se="http://schemas.microsoft.com/office/word/2015/wordml/symex" xmlns:wpg="http://schemas.microsoft.com/office/word/2010/wordprocessingGroup" xmlns:wpi="http://schemas.microsoft.com/office/word/2010/wordprocessingInk" xmlns:wne="http://schemas.microsoft.com/office/word/2006/wordml" xmlns:wps="http://schemas.microsoft.com/office/word/2010/wordprocessingShape" mc:Ignorable="w14 w15 w16se wp14">
+<w:hdr xmlns:wpc="http://schemas.microsoft.com/office/word/2010/wordprocessingCanvas" xmlns:cx="http://schemas.microsoft.com/office/drawing/2014/chartex" xmlns:cx1="http://schemas.microsoft.com/office/drawing/2015/9/8/chartex" xmlns:mc="http://schemas.openxmlformats.org/markup-compatibility/2006" xmlns:o="urn:schemas-microsoft-com:office:office" xmlns:r="http://schemas.openxmlformats.org/officeDocument/2006/relationships" xmlns:m="http://schemas.openxmlformats.org/officeDocument/2006/math" xmlns:v="urn:schemas-microsoft-com:vml" xmlns:wp14="http://schemas.microsoft.com/office/word/2010/wordprocessingDrawing" xmlns:wp="http://schemas.openxmlformats.org/drawingml/2006/wordprocessingDrawing" xmlns:w10="urn:schemas-microsoft-com:office:word" xmlns:w="http://schemas.openxmlformats.org/wordprocessingml/2006/main" xmlns:w14="http://schemas.microsoft.com/office/word/2010/wordml" xmlns:w15="http://schemas.microsoft.com/office/word/2012/wordml" xmlns:w16se="http://schemas.microsoft.com/office/word/2015/wordml/symex" xmlns:wpg="http://schemas.microsoft.com/office/word/2010/wordprocessingGroup" xmlns:wpi="http://schemas.microsoft.com/office/word/2010/wordprocessingInk" xmlns:wne="http://schemas.microsoft.com/office/word/2006/wordml" xmlns:wps="http://schemas.microsoft.com/office/word/2010/wordprocessingShape" mc:Ignorable="w14 w15 w16se wp14">
   <w:p/>
   <w:p/>
   <w:p/>
@@ -4109,7 +4160,7 @@
 </file>
 
 <file path=word/numbering.xml><?xml version="1.0" encoding="utf-8"?>
-<w:numbering xmlns:wpc="http://schemas.microsoft.com/office/word/2010/wordprocessingCanvas" xmlns:cx="http://schemas.microsoft.com/office/drawing/2014/chartex" xmlns:mc="http://schemas.openxmlformats.org/markup-compatibility/2006" xmlns:o="urn:schemas-microsoft-com:office:office" xmlns:r="http://schemas.openxmlformats.org/officeDocument/2006/relationships" xmlns:m="http://schemas.openxmlformats.org/officeDocument/2006/math" xmlns:v="urn:schemas-microsoft-com:vml" xmlns:wp14="http://schemas.microsoft.com/office/word/2010/wordprocessingDrawing" xmlns:wp="http://schemas.openxmlformats.org/drawingml/2006/wordprocessingDrawing" xmlns:w10="urn:schemas-microsoft-com:office:word" xmlns:w="http://schemas.openxmlformats.org/wordprocessingml/2006/main" xmlns:w14="http://schemas.microsoft.com/office/word/2010/wordml" xmlns:w15="http://schemas.microsoft.com/office/word/2012/wordml" xmlns:w16se="http://schemas.microsoft.com/office/word/2015/wordml/symex" xmlns:wpg="http://schemas.microsoft.com/office/word/2010/wordprocessingGroup" xmlns:wpi="http://schemas.microsoft.com/office/word/2010/wordprocessingInk" xmlns:wne="http://schemas.microsoft.com/office/word/2006/wordml" xmlns:wps="http://schemas.microsoft.com/office/word/2010/wordprocessingShape" mc:Ignorable="w14 w15 w16se wp14">
+<w:numbering xmlns:wpc="http://schemas.microsoft.com/office/word/2010/wordprocessingCanvas" xmlns:cx="http://schemas.microsoft.com/office/drawing/2014/chartex" xmlns:cx1="http://schemas.microsoft.com/office/drawing/2015/9/8/chartex" xmlns:mc="http://schemas.openxmlformats.org/markup-compatibility/2006" xmlns:o="urn:schemas-microsoft-com:office:office" xmlns:r="http://schemas.openxmlformats.org/officeDocument/2006/relationships" xmlns:m="http://schemas.openxmlformats.org/officeDocument/2006/math" xmlns:v="urn:schemas-microsoft-com:vml" xmlns:wp14="http://schemas.microsoft.com/office/word/2010/wordprocessingDrawing" xmlns:wp="http://schemas.openxmlformats.org/drawingml/2006/wordprocessingDrawing" xmlns:w10="urn:schemas-microsoft-com:office:word" xmlns:w="http://schemas.openxmlformats.org/wordprocessingml/2006/main" xmlns:w14="http://schemas.microsoft.com/office/word/2010/wordml" xmlns:w15="http://schemas.microsoft.com/office/word/2012/wordml" xmlns:w16se="http://schemas.microsoft.com/office/word/2015/wordml/symex" xmlns:wpg="http://schemas.microsoft.com/office/word/2010/wordprocessingGroup" xmlns:wpi="http://schemas.microsoft.com/office/word/2010/wordprocessingInk" xmlns:wne="http://schemas.microsoft.com/office/word/2006/wordml" xmlns:wps="http://schemas.microsoft.com/office/word/2010/wordprocessingShape" mc:Ignorable="w14 w15 w16se wp14">
   <w:abstractNum w:abstractNumId="0" w15:restartNumberingAfterBreak="0">
     <w:nsid w:val="001432A1"/>
     <w:multiLevelType w:val="hybridMultilevel"/>
@@ -8950,6 +9001,45 @@
       <w:u w:val="single"/>
     </w:rPr>
   </w:style>
+  <w:style w:type="paragraph" w:styleId="FootnoteText">
+    <w:name w:val="footnote text"/>
+    <w:basedOn w:val="Normal"/>
+    <w:link w:val="FootnoteTextChar"/>
+    <w:uiPriority w:val="99"/>
+    <w:semiHidden/>
+    <w:unhideWhenUsed/>
+    <w:rsid w:val="009A5B17"/>
+    <w:pPr>
+      <w:spacing w:line="240" w:lineRule="auto"/>
+    </w:pPr>
+    <w:rPr>
+      <w:sz w:val="20"/>
+      <w:szCs w:val="20"/>
+    </w:rPr>
+  </w:style>
+  <w:style w:type="character" w:customStyle="1" w:styleId="FootnoteTextChar">
+    <w:name w:val="Footnote Text Char"/>
+    <w:basedOn w:val="DefaultParagraphFont"/>
+    <w:link w:val="FootnoteText"/>
+    <w:uiPriority w:val="99"/>
+    <w:semiHidden/>
+    <w:rsid w:val="009A5B17"/>
+    <w:rPr>
+      <w:sz w:val="20"/>
+      <w:szCs w:val="20"/>
+    </w:rPr>
+  </w:style>
+  <w:style w:type="character" w:styleId="FootnoteReference">
+    <w:name w:val="footnote reference"/>
+    <w:basedOn w:val="DefaultParagraphFont"/>
+    <w:uiPriority w:val="99"/>
+    <w:semiHidden/>
+    <w:unhideWhenUsed/>
+    <w:rsid w:val="009A5B17"/>
+    <w:rPr>
+      <w:vertAlign w:val="superscript"/>
+    </w:rPr>
+  </w:style>
 </w:styles>
 </file>
 
@@ -9243,7 +9333,7 @@
 </file>
 
 <file path=customXml/itemProps1.xml><?xml version="1.0" encoding="utf-8"?>
-<ds:datastoreItem xmlns:ds="http://schemas.openxmlformats.org/officeDocument/2006/customXml" ds:itemID="{66FA929E-B611-4B84-8DD3-06C54CAB3CDC}">
+<ds:datastoreItem xmlns:ds="http://schemas.openxmlformats.org/officeDocument/2006/customXml" ds:itemID="{B51B4527-6064-469E-B14E-9B54C293B85C}">
   <ds:schemaRefs>
     <ds:schemaRef ds:uri="http://schemas.openxmlformats.org/officeDocument/2006/bibliography"/>
   </ds:schemaRefs>

</xml_diff>